<commit_message>
updated address, provisional certificate
</commit_message>
<xml_diff>
--- a/pdf/Cover Letter UTSHAB KUMAR GHOSH.docx
+++ b/pdf/Cover Letter UTSHAB KUMAR GHOSH.docx
@@ -1117,7 +1117,73 @@
           <w:sz w:val="24"/>
           <w:szCs w:val="24"/>
         </w:rPr>
-        <w:t>Data Analyst</w:t>
+        <w:t xml:space="preserve">Data Analyst </w:t>
+      </w:r>
+      <w:r>
+        <w:rPr>
+          <w:rFonts w:ascii="Poppins" w:hAnsi="Poppins" w:cs="Poppins"/>
+          <w:sz w:val="24"/>
+          <w:szCs w:val="24"/>
+        </w:rPr>
+        <w:t xml:space="preserve">role at </w:t>
+      </w:r>
+      <w:proofErr w:type="spellStart"/>
+      <w:r>
+        <w:rPr>
+          <w:rFonts w:ascii="Poppins" w:hAnsi="Poppins" w:cs="Poppins"/>
+          <w:i/>
+          <w:iCs/>
+          <w:sz w:val="24"/>
+          <w:szCs w:val="24"/>
+        </w:rPr>
+        <w:t>Softnice</w:t>
+      </w:r>
+      <w:proofErr w:type="spellEnd"/>
+      <w:r>
+        <w:rPr>
+          <w:rFonts w:ascii="Poppins" w:hAnsi="Poppins" w:cs="Poppins"/>
+          <w:i/>
+          <w:iCs/>
+          <w:sz w:val="24"/>
+          <w:szCs w:val="24"/>
+        </w:rPr>
+        <w:t xml:space="preserve"> Inc.</w:t>
+      </w:r>
+      <w:r>
+        <w:rPr>
+          <w:rFonts w:ascii="Poppins" w:hAnsi="Poppins" w:cs="Poppins"/>
+          <w:sz w:val="24"/>
+          <w:szCs w:val="24"/>
+        </w:rPr>
+        <w:t xml:space="preserve"> After reviewing the job description, it's clear that you're looking for a candidate who is familiar with the responsibilities associated with the role, and can perform them confidently.</w:t>
+      </w:r>
+    </w:p>
+    <w:p>
+      <w:pPr>
+        <w:jc w:val="both"/>
+        <w:rPr>
+          <w:rFonts w:ascii="Poppins" w:hAnsi="Poppins" w:cs="Poppins"/>
+          <w:sz w:val="24"/>
+          <w:szCs w:val="24"/>
+        </w:rPr>
+      </w:pPr>
+    </w:p>
+    <w:p>
+      <w:pPr>
+        <w:jc w:val="both"/>
+        <w:rPr>
+          <w:rFonts w:ascii="Poppins" w:hAnsi="Poppins" w:cs="Poppins"/>
+          <w:sz w:val="24"/>
+          <w:szCs w:val="24"/>
+        </w:rPr>
+      </w:pPr>
+      <w:r>
+        <w:rPr>
+          <w:rFonts w:ascii="Poppins" w:hAnsi="Poppins" w:cs="Poppins"/>
+          <w:sz w:val="24"/>
+          <w:szCs w:val="24"/>
+        </w:rPr>
+        <w:t xml:space="preserve">I have completed my </w:t>
       </w:r>
       <w:r>
         <w:rPr>
@@ -1127,17 +1193,8 @@
           <w:sz w:val="24"/>
           <w:szCs w:val="24"/>
         </w:rPr>
-        <w:t xml:space="preserve"> </w:t>
-      </w:r>
-      <w:r>
-        <w:rPr>
-          <w:rFonts w:ascii="Poppins" w:hAnsi="Poppins" w:cs="Poppins"/>
-          <w:sz w:val="24"/>
-          <w:szCs w:val="24"/>
-        </w:rPr>
-        <w:t xml:space="preserve">role at </w:t>
-      </w:r>
-      <w:proofErr w:type="spellStart"/>
+        <w:t xml:space="preserve">B.Sc. in </w:t>
+      </w:r>
       <w:r>
         <w:rPr>
           <w:rFonts w:ascii="Poppins" w:hAnsi="Poppins" w:cs="Poppins"/>
@@ -1146,9 +1203,17 @@
           <w:sz w:val="24"/>
           <w:szCs w:val="24"/>
         </w:rPr>
-        <w:t>Softnice</w:t>
-      </w:r>
-      <w:proofErr w:type="spellEnd"/>
+        <w:t>Computer Science &amp; Engineering</w:t>
+      </w:r>
+      <w:r>
+        <w:rPr>
+          <w:rFonts w:ascii="Poppins" w:hAnsi="Poppins" w:cs="Poppins"/>
+          <w:sz w:val="24"/>
+          <w:szCs w:val="24"/>
+        </w:rPr>
+        <w:t xml:space="preserve"> at </w:t>
+      </w:r>
+      <w:proofErr w:type="spellStart"/>
       <w:r>
         <w:rPr>
           <w:rFonts w:ascii="Poppins" w:hAnsi="Poppins" w:cs="Poppins"/>
@@ -1157,62 +1222,9 @@
           <w:sz w:val="24"/>
           <w:szCs w:val="24"/>
         </w:rPr>
-        <w:t xml:space="preserve"> Inc.</w:t>
-      </w:r>
-      <w:r>
-        <w:rPr>
-          <w:rFonts w:ascii="Poppins" w:hAnsi="Poppins" w:cs="Poppins"/>
-          <w:sz w:val="24"/>
-          <w:szCs w:val="24"/>
-        </w:rPr>
-        <w:t xml:space="preserve"> </w:t>
-      </w:r>
-      <w:r>
-        <w:rPr>
-          <w:rFonts w:ascii="Poppins" w:hAnsi="Poppins" w:cs="Poppins"/>
-          <w:sz w:val="24"/>
-          <w:szCs w:val="24"/>
-        </w:rPr>
-        <w:t>After reviewing the job description, it's clear that you're looking for a candidate who is familiar with the responsibilities associated with the role, and can perform them confidently.</w:t>
-      </w:r>
-    </w:p>
-    <w:p>
-      <w:pPr>
-        <w:jc w:val="both"/>
-        <w:rPr>
-          <w:rFonts w:ascii="Poppins" w:hAnsi="Poppins" w:cs="Poppins"/>
-          <w:sz w:val="24"/>
-          <w:szCs w:val="24"/>
-        </w:rPr>
-      </w:pPr>
-    </w:p>
-    <w:p>
-      <w:pPr>
-        <w:jc w:val="both"/>
-        <w:rPr>
-          <w:rFonts w:ascii="Poppins" w:hAnsi="Poppins" w:cs="Poppins"/>
-          <w:sz w:val="24"/>
-          <w:szCs w:val="24"/>
-        </w:rPr>
-      </w:pPr>
-      <w:r>
-        <w:rPr>
-          <w:rFonts w:ascii="Poppins" w:hAnsi="Poppins" w:cs="Poppins"/>
-          <w:sz w:val="24"/>
-          <w:szCs w:val="24"/>
-        </w:rPr>
-        <w:t xml:space="preserve">I have completed my </w:t>
-      </w:r>
-      <w:r>
-        <w:rPr>
-          <w:rFonts w:ascii="Poppins" w:hAnsi="Poppins" w:cs="Poppins"/>
-          <w:b/>
-          <w:bCs/>
-          <w:sz w:val="24"/>
-          <w:szCs w:val="24"/>
-        </w:rPr>
-        <w:t xml:space="preserve">B.Sc. in </w:t>
-      </w:r>
+        <w:t>Rajshahi</w:t>
+      </w:r>
+      <w:proofErr w:type="spellEnd"/>
       <w:r>
         <w:rPr>
           <w:rFonts w:ascii="Poppins" w:hAnsi="Poppins" w:cs="Poppins"/>
@@ -1221,44 +1233,6 @@
           <w:sz w:val="24"/>
           <w:szCs w:val="24"/>
         </w:rPr>
-        <w:t>Computer Science &amp; Engineering</w:t>
-      </w:r>
-      <w:r>
-        <w:rPr>
-          <w:rFonts w:ascii="Poppins" w:hAnsi="Poppins" w:cs="Poppins"/>
-          <w:sz w:val="24"/>
-          <w:szCs w:val="24"/>
-        </w:rPr>
-        <w:t xml:space="preserve"> </w:t>
-      </w:r>
-      <w:r>
-        <w:rPr>
-          <w:rFonts w:ascii="Poppins" w:hAnsi="Poppins" w:cs="Poppins"/>
-          <w:sz w:val="24"/>
-          <w:szCs w:val="24"/>
-        </w:rPr>
-        <w:t xml:space="preserve">at </w:t>
-      </w:r>
-      <w:proofErr w:type="spellStart"/>
-      <w:r>
-        <w:rPr>
-          <w:rFonts w:ascii="Poppins" w:hAnsi="Poppins" w:cs="Poppins"/>
-          <w:i/>
-          <w:iCs/>
-          <w:sz w:val="24"/>
-          <w:szCs w:val="24"/>
-        </w:rPr>
-        <w:t>Rajshahi</w:t>
-      </w:r>
-      <w:proofErr w:type="spellEnd"/>
-      <w:r>
-        <w:rPr>
-          <w:rFonts w:ascii="Poppins" w:hAnsi="Poppins" w:cs="Poppins"/>
-          <w:i/>
-          <w:iCs/>
-          <w:sz w:val="24"/>
-          <w:szCs w:val="24"/>
-        </w:rPr>
         <w:t xml:space="preserve"> University of Engineering &amp; Technology</w:t>
       </w:r>
       <w:r>
@@ -1267,15 +1241,7 @@
           <w:sz w:val="24"/>
           <w:szCs w:val="24"/>
         </w:rPr>
-        <w:t xml:space="preserve"> </w:t>
-      </w:r>
-      <w:r>
-        <w:rPr>
-          <w:rFonts w:ascii="Poppins" w:hAnsi="Poppins" w:cs="Poppins"/>
-          <w:sz w:val="24"/>
-          <w:szCs w:val="24"/>
-        </w:rPr>
-        <w:t xml:space="preserve">with a </w:t>
+        <w:t xml:space="preserve"> with a </w:t>
       </w:r>
       <w:r>
         <w:rPr>
@@ -1735,15 +1701,7 @@
           <w:sz w:val="24"/>
           <w:szCs w:val="24"/>
         </w:rPr>
-        <w:t>I would describe myself as someone who has some soft skills like</w:t>
-      </w:r>
-      <w:r>
-        <w:rPr>
-          <w:rFonts w:ascii="Poppins" w:hAnsi="Poppins" w:cs="Poppins"/>
-          <w:sz w:val="24"/>
-          <w:szCs w:val="24"/>
-        </w:rPr>
-        <w:t xml:space="preserve"> </w:t>
+        <w:t xml:space="preserve">I would describe myself as someone who has some soft skills like </w:t>
       </w:r>
       <w:r>
         <w:rPr>
@@ -1797,15 +1755,7 @@
           <w:sz w:val="24"/>
           <w:szCs w:val="24"/>
         </w:rPr>
-        <w:t>.</w:t>
-      </w:r>
-      <w:r>
-        <w:rPr>
-          <w:rFonts w:ascii="Poppins" w:hAnsi="Poppins" w:cs="Poppins"/>
-          <w:sz w:val="24"/>
-          <w:szCs w:val="24"/>
-        </w:rPr>
-        <w:t xml:space="preserve"> Combined with my experience, I believe that I can make a valuable contribution to your organization. I see the position of </w:t>
+        <w:t xml:space="preserve">. Combined with my experience, I believe that I can make a valuable contribution to your organization. I see the position of </w:t>
       </w:r>
       <w:r>
         <w:rPr>
@@ -1821,31 +1771,7 @@
           <w:sz w:val="24"/>
           <w:szCs w:val="24"/>
         </w:rPr>
-        <w:t xml:space="preserve"> </w:t>
-      </w:r>
-      <w:r>
-        <w:rPr>
-          <w:rFonts w:ascii="Poppins" w:hAnsi="Poppins" w:cs="Poppins"/>
-          <w:sz w:val="24"/>
-          <w:szCs w:val="24"/>
-        </w:rPr>
-        <w:t xml:space="preserve">as the perfect next step in my career. In </w:t>
-      </w:r>
-      <w:r>
-        <w:rPr>
-          <w:rFonts w:ascii="Poppins" w:hAnsi="Poppins" w:cs="Poppins"/>
-          <w:sz w:val="24"/>
-          <w:szCs w:val="24"/>
-        </w:rPr>
-        <w:t>this position,</w:t>
-      </w:r>
-      <w:r>
-        <w:rPr>
-          <w:rFonts w:ascii="Poppins" w:hAnsi="Poppins" w:cs="Poppins"/>
-          <w:sz w:val="24"/>
-          <w:szCs w:val="24"/>
-        </w:rPr>
-        <w:t xml:space="preserve"> I expect to be able to develop myself further as a professional.</w:t>
+        <w:t xml:space="preserve"> as the perfect next step in my career. In this position, I expect to be able to develop myself further as a professional.</w:t>
       </w:r>
     </w:p>
     <w:p>
@@ -1911,7 +1837,23 @@
           <w:sz w:val="24"/>
           <w:szCs w:val="24"/>
         </w:rPr>
-        <w:t xml:space="preserve">during a personal meeting. You can reach me either by phone via </w:t>
+        <w:t xml:space="preserve">during a personal meeting. You can reach me either by phone </w:t>
+      </w:r>
+      <w:r>
+        <w:rPr>
+          <w:rFonts w:ascii="Poppins" w:hAnsi="Poppins" w:cs="Poppins"/>
+          <w:sz w:val="24"/>
+          <w:szCs w:val="24"/>
+        </w:rPr>
+        <w:t xml:space="preserve">at </w:t>
+      </w:r>
+      <w:r>
+        <w:rPr>
+          <w:rFonts w:ascii="Poppins" w:hAnsi="Poppins" w:cs="Poppins"/>
+          <w:sz w:val="24"/>
+          <w:szCs w:val="24"/>
+        </w:rPr>
+        <w:t xml:space="preserve"> </w:t>
       </w:r>
       <w:r>
         <w:rPr>
@@ -1937,7 +1879,15 @@
           <w:sz w:val="24"/>
           <w:szCs w:val="24"/>
         </w:rPr>
-        <w:t xml:space="preserve">or by email via </w:t>
+        <w:t xml:space="preserve">or by email </w:t>
+      </w:r>
+      <w:r>
+        <w:rPr>
+          <w:rFonts w:ascii="Poppins" w:hAnsi="Poppins" w:cs="Poppins"/>
+          <w:sz w:val="24"/>
+          <w:szCs w:val="24"/>
+        </w:rPr>
+        <w:t xml:space="preserve">at </w:t>
       </w:r>
       <w:r>
         <w:rPr>
@@ -2071,28 +2021,28 @@
         <v:path o:extrusionok="f" gradientshapeok="t" o:connecttype="rect"/>
         <o:lock v:ext="edit" aspectratio="t"/>
       </v:shapetype>
-      <v:shape id="_x0000_i3627" type="#_x0000_t75" style="width:22.15pt;height:19pt;visibility:visible;mso-wrap-style:square" o:bullet="t">
+      <v:shape id="_x0000_i1102" type="#_x0000_t75" style="width:22.15pt;height:19.4pt;visibility:visible;mso-wrap-style:square" o:bullet="t">
         <v:imagedata r:id="rId1" o:title=""/>
       </v:shape>
     </w:pict>
   </w:numPicBullet>
   <w:numPicBullet w:numPicBulletId="1">
     <w:pict>
-      <v:shape id="_x0000_i3628" type="#_x0000_t75" style="width:20.55pt;height:13.45pt;visibility:visible;mso-wrap-style:square" o:bullet="t">
+      <v:shape id="_x0000_i1103" type="#_x0000_t75" style="width:20.3pt;height:13.85pt;visibility:visible;mso-wrap-style:square" o:bullet="t">
         <v:imagedata r:id="rId2" o:title=""/>
       </v:shape>
     </w:pict>
   </w:numPicBullet>
   <w:numPicBullet w:numPicBulletId="2">
     <w:pict>
-      <v:shape id="_x0000_i3629" type="#_x0000_t75" style="width:14.25pt;height:20.55pt;visibility:visible;mso-wrap-style:square" o:bullet="t">
+      <v:shape id="_x0000_i1104" type="#_x0000_t75" style="width:13.85pt;height:20.3pt;visibility:visible;mso-wrap-style:square" o:bullet="t">
         <v:imagedata r:id="rId3" o:title=""/>
       </v:shape>
     </w:pict>
   </w:numPicBullet>
   <w:numPicBullet w:numPicBulletId="3">
     <w:pict>
-      <v:shape id="_x0000_i3630" type="#_x0000_t75" style="width:10.3pt;height:19.8pt;visibility:visible;mso-wrap-style:square" o:bullet="t">
+      <v:shape id="_x0000_i1105" type="#_x0000_t75" style="width:10.15pt;height:19.4pt;visibility:visible;mso-wrap-style:square" o:bullet="t">
         <v:imagedata r:id="rId4" o:title=""/>
       </v:shape>
     </w:pict>
@@ -3528,6 +3478,7 @@
   <w:style w:type="character" w:default="1" w:styleId="DefaultParagraphFont">
     <w:name w:val="Default Paragraph Font"/>
     <w:uiPriority w:val="1"/>
+    <w:semiHidden/>
     <w:unhideWhenUsed/>
   </w:style>
   <w:style w:type="table" w:default="1" w:styleId="TableNormal">

</xml_diff>